<commit_message>
Added WinForm client with some actions.
</commit_message>
<xml_diff>
--- a/TagsCloudContainer/TagsCloudVisualization/src/textSample.docx
+++ b/TagsCloudContainer/TagsCloudVisualization/src/textSample.docx
@@ -4,72 +4,99 @@
   <w:body>
     <w:p>
       <w:pPr>
+        <w:pStyle w:val="a3"/>
+        <w:shd w:val="clear" w:color="auto" w:fill="FFFFFF"/>
+        <w:spacing w:before="0" w:beforeAutospacing="0"/>
+        <w:ind w:firstLine="600"/>
         <w:rPr>
-          <w:lang w:val="en-US"/>
+          <w:rFonts w:ascii="Cambria" w:hAnsi="Cambria"/>
+          <w:color w:val="303030"/>
+          <w:sz w:val="34"/>
+          <w:szCs w:val="34"/>
         </w:rPr>
       </w:pPr>
-      <w:bookmarkStart w:id="0" w:name="_GoBack"/>
       <w:r>
         <w:rPr>
-          <w:lang w:val="en-US"/>
+          <w:rFonts w:ascii="Cambria" w:hAnsi="Cambria"/>
+          <w:color w:val="303030"/>
+          <w:sz w:val="34"/>
+          <w:szCs w:val="34"/>
         </w:rPr>
-        <w:t>Big</w:t>
+        <w:t>Мистер Дурсль забарабанил пальцами по рулю. Его взгляд упал на сгрудившихся неподалеку странных типов, оживленно шептавшихся друг с другом. Мистер Дурсль пришел в ярость, увидев, что некоторые из них совсем не молоды, — подумать только, один из мужчин выглядел даже старше него, а позволил себе облачиться в изумрудно-зеленую мантию! Ну и тип! Но тут мистера Дурсля осенила мысль, что эти непонятные личности наверняка всего лишь собирают пожертвования или что-нибудь в этом роде… Так оно и есть! Стоявшие в пробке машины наконец тронулись с места, и несколько минут спустя мистер Дурсль въехал на парковку фирмы «Граннингс». Его голова снова была забита дрелями.</w:t>
       </w:r>
     </w:p>
     <w:p>
       <w:pPr>
+        <w:pStyle w:val="a3"/>
+        <w:shd w:val="clear" w:color="auto" w:fill="FFFFFF"/>
+        <w:spacing w:before="0" w:beforeAutospacing="0"/>
+        <w:ind w:firstLine="600"/>
         <w:rPr>
-          <w:lang w:val="en-US"/>
+          <w:rFonts w:ascii="Cambria" w:hAnsi="Cambria"/>
+          <w:color w:val="303030"/>
+          <w:sz w:val="34"/>
+          <w:szCs w:val="34"/>
         </w:rPr>
       </w:pPr>
       <w:r>
         <w:rPr>
-          <w:lang w:val="en-US"/>
+          <w:rFonts w:ascii="Cambria" w:hAnsi="Cambria"/>
+          <w:color w:val="303030"/>
+          <w:sz w:val="34"/>
+          <w:szCs w:val="34"/>
         </w:rPr>
-        <w:t>Boom</w:t>
+        <w:t>Кабинет мистера Дурсля находился на девятом этаже, где он всегда сидел спиной к окну. Предпочитай он сидеть лицом к окну, ему, скорее всего, трудно было бы этим утром сосредоточиться на дрелях. Но он сидел к окну спиной и не видел пролетающих сов — подумать только, сов, летающих не ночью, когда им и положено, а средь бела дня! И это уже не говоря о том, что совы — лесные птицы, и в городах, тем более таких больших, как Лондон, не живут.</w:t>
       </w:r>
     </w:p>
     <w:p>
       <w:pPr>
+        <w:pStyle w:val="a3"/>
+        <w:shd w:val="clear" w:color="auto" w:fill="FFFFFF"/>
+        <w:spacing w:before="0" w:beforeAutospacing="0"/>
+        <w:ind w:firstLine="600"/>
         <w:rPr>
-          <w:lang w:val="en-US"/>
+          <w:rFonts w:ascii="Cambria" w:hAnsi="Cambria"/>
+          <w:color w:val="303030"/>
+          <w:sz w:val="34"/>
+          <w:szCs w:val="34"/>
         </w:rPr>
       </w:pPr>
       <w:r>
         <w:rPr>
-          <w:lang w:val="en-US"/>
+          <w:rFonts w:ascii="Cambria" w:hAnsi="Cambria"/>
+          <w:color w:val="303030"/>
+          <w:sz w:val="34"/>
+          <w:szCs w:val="34"/>
         </w:rPr>
-        <w:t>Big</w:t>
+        <w:t>В отличие от мистера Дурсля, находившиеся на улице люди отлично видели этих сов, стремительно пролетающих мимо них одна за другой, и широко раскрывали рты от удивления и показывали на них пальцами. Большинство этих людей в жизни своей не видели ни единой совы, даже в ночное время.</w:t>
       </w:r>
     </w:p>
     <w:p>
       <w:pPr>
+        <w:pStyle w:val="a3"/>
+        <w:shd w:val="clear" w:color="auto" w:fill="FFFFFF"/>
+        <w:spacing w:before="0" w:beforeAutospacing="0"/>
+        <w:ind w:firstLine="600"/>
         <w:rPr>
-          <w:lang w:val="en-US"/>
+          <w:rFonts w:ascii="Cambria" w:hAnsi="Cambria"/>
+          <w:color w:val="303030"/>
+          <w:sz w:val="34"/>
+          <w:szCs w:val="34"/>
         </w:rPr>
       </w:pPr>
       <w:r>
         <w:rPr>
-          <w:lang w:val="en-US"/>
+          <w:rFonts w:ascii="Cambria" w:hAnsi="Cambria"/>
+          <w:color w:val="303030"/>
+          <w:sz w:val="34"/>
+          <w:szCs w:val="34"/>
         </w:rPr>
-        <w:t>Damn</w:t>
+        <w:t>В общем, у мистера Дурсля было вполне нормальное, лишенное сов утро. Он накричал на пятерых подчиненных, сделал несколько важных звонков и несколько раз повысил голос на своих телефонных собеседников. Так что настроение у него было просто отличное — до тех пор, пока он не решил немного размять ноги и купить себе булочку в булочной напротив.</w:t>
       </w:r>
     </w:p>
     <w:p>
-      <w:pPr>
-        <w:rPr>
-          <w:lang w:val="en-US"/>
-        </w:rPr>
-      </w:pPr>
-      <w:proofErr w:type="spellStart"/>
-      <w:r>
-        <w:rPr>
-          <w:lang w:val="en-US"/>
-        </w:rPr>
-        <w:t>Lol</w:t>
-      </w:r>
+      <w:bookmarkStart w:id="0" w:name="_GoBack"/>
       <w:bookmarkEnd w:id="0"/>
-      <w:proofErr w:type="spellEnd"/>
     </w:p>
     <w:sectPr>
       <w:pgSz w:w="11906" w:h="16838"/>
@@ -502,6 +529,23 @@
     <w:semiHidden/>
     <w:unhideWhenUsed/>
   </w:style>
+  <w:style w:type="paragraph" w:styleId="a3">
+    <w:name w:val="Normal (Web)"/>
+    <w:basedOn w:val="a"/>
+    <w:uiPriority w:val="99"/>
+    <w:semiHidden/>
+    <w:unhideWhenUsed/>
+    <w:rsid w:val="009A68E5"/>
+    <w:pPr>
+      <w:spacing w:before="100" w:beforeAutospacing="1" w:after="100" w:afterAutospacing="1" w:line="240" w:lineRule="auto"/>
+    </w:pPr>
+    <w:rPr>
+      <w:rFonts w:ascii="Times New Roman" w:eastAsia="Times New Roman" w:hAnsi="Times New Roman" w:cs="Times New Roman"/>
+      <w:sz w:val="24"/>
+      <w:szCs w:val="24"/>
+      <w:lang w:eastAsia="ru-RU"/>
+    </w:rPr>
+  </w:style>
 </w:styles>
 </file>
 

</xml_diff>